<commit_message>
edits to text 001-006
</commit_message>
<xml_diff>
--- a/texts/004 JKW 20151101.docx
+++ b/texts/004 JKW 20151101.docx
@@ -16,7 +16,25 @@
           <w:sz w:val="30"/>
           <w:szCs w:val="30"/>
         </w:rPr>
-        <w:t>004 (Blagden’s C)</w:t>
+        <w:t>004 (</w:t>
+      </w:r>
+      <w:proofErr w:type="spellStart"/>
+      <w:r>
+        <w:rPr>
+          <w:rFonts w:ascii="Gandhari Unicode" w:hAnsi="Gandhari Unicode" w:cs="Gandhari Unicode"/>
+          <w:sz w:val="30"/>
+          <w:szCs w:val="30"/>
+        </w:rPr>
+        <w:t>Blagden’s</w:t>
+      </w:r>
+      <w:proofErr w:type="spellEnd"/>
+      <w:r>
+        <w:rPr>
+          <w:rFonts w:ascii="Gandhari Unicode" w:hAnsi="Gandhari Unicode" w:cs="Gandhari Unicode"/>
+          <w:sz w:val="30"/>
+          <w:szCs w:val="30"/>
+        </w:rPr>
+        <w:t xml:space="preserve"> C)</w:t>
       </w:r>
     </w:p>
     <w:p>
@@ -42,7 +60,34 @@
           <w:sz w:val="28"/>
           <w:szCs w:val="28"/>
         </w:rPr>
-        <w:t>[@|]| td</w:t>
+        <w:t>[@</w:t>
+      </w:r>
+      <w:proofErr w:type="gramStart"/>
+      <w:r>
+        <w:rPr>
+          <w:rFonts w:ascii="Gandhari Unicode" w:hAnsi="Gandhari Unicode" w:cs="Gandhari Unicode"/>
+          <w:sz w:val="28"/>
+          <w:szCs w:val="28"/>
+        </w:rPr>
+        <w:t>|]|</w:t>
+      </w:r>
+      <w:proofErr w:type="gramEnd"/>
+      <w:r>
+        <w:rPr>
+          <w:rFonts w:ascii="Gandhari Unicode" w:hAnsi="Gandhari Unicode" w:cs="Gandhari Unicode"/>
+          <w:sz w:val="28"/>
+          <w:szCs w:val="28"/>
+        </w:rPr>
+        <w:t xml:space="preserve"> </w:t>
+      </w:r>
+      <w:proofErr w:type="spellStart"/>
+      <w:r>
+        <w:rPr>
+          <w:rFonts w:ascii="Gandhari Unicode" w:hAnsi="Gandhari Unicode" w:cs="Gandhari Unicode"/>
+          <w:sz w:val="28"/>
+          <w:szCs w:val="28"/>
+        </w:rPr>
+        <w:t>td</w:t>
       </w:r>
       <w:r>
         <w:rPr>
@@ -67,8 +112,18 @@
           <w:sz w:val="28"/>
           <w:szCs w:val="28"/>
         </w:rPr>
-        <w:t xml:space="preserve">ḥ </w:t>
-      </w:r>
+        <w:t>ḥ</w:t>
+      </w:r>
+      <w:proofErr w:type="spellEnd"/>
+      <w:r>
+        <w:rPr>
+          <w:rFonts w:ascii="Gandhari Unicode" w:hAnsi="Gandhari Unicode" w:cs="Gandhari Unicode"/>
+          <w:sz w:val="28"/>
+          <w:szCs w:val="28"/>
+        </w:rPr>
+        <w:t xml:space="preserve"> </w:t>
+      </w:r>
+      <w:proofErr w:type="spellStart"/>
       <w:r>
         <w:rPr>
           <w:rFonts w:ascii="Gandhari Unicode" w:hAnsi="Gandhari Unicode" w:cs="Times"/>
@@ -83,7 +138,16 @@
           <w:sz w:val="28"/>
           <w:szCs w:val="28"/>
         </w:rPr>
-        <w:t xml:space="preserve">aṁḥ °u hi </w:t>
+        <w:t>aṁḥ</w:t>
+      </w:r>
+      <w:proofErr w:type="spellEnd"/>
+      <w:r>
+        <w:rPr>
+          <w:rFonts w:ascii="Gandhari Unicode" w:hAnsi="Gandhari Unicode" w:cs="Gandhari Unicode"/>
+          <w:sz w:val="28"/>
+          <w:szCs w:val="28"/>
+        </w:rPr>
+        <w:t xml:space="preserve"> °u hi </w:t>
       </w:r>
       <w:r>
         <w:rPr>
@@ -102,6 +166,7 @@
         </w:rPr>
         <w:t xml:space="preserve">suriyavikrama </w:t>
       </w:r>
+      <w:proofErr w:type="spellStart"/>
       <w:r>
         <w:rPr>
           <w:rFonts w:ascii="Gandhari Unicode" w:hAnsi="Gandhari Unicode" w:cs="Times"/>
@@ -116,7 +181,52 @@
           <w:sz w:val="28"/>
           <w:szCs w:val="28"/>
         </w:rPr>
-        <w:t xml:space="preserve">aṁḥ sniḥ ṅa </w:t>
+        <w:t>aṁḥ</w:t>
+      </w:r>
+      <w:proofErr w:type="spellEnd"/>
+      <w:r>
+        <w:rPr>
+          <w:rFonts w:ascii="Gandhari Unicode" w:hAnsi="Gandhari Unicode" w:cs="Gandhari Unicode"/>
+          <w:sz w:val="28"/>
+          <w:szCs w:val="28"/>
+        </w:rPr>
+        <w:t xml:space="preserve"> </w:t>
+      </w:r>
+      <w:proofErr w:type="spellStart"/>
+      <w:r>
+        <w:rPr>
+          <w:rFonts w:ascii="Gandhari Unicode" w:hAnsi="Gandhari Unicode" w:cs="Gandhari Unicode"/>
+          <w:sz w:val="28"/>
+          <w:szCs w:val="28"/>
+        </w:rPr>
+        <w:t>sniḥ</w:t>
+      </w:r>
+      <w:proofErr w:type="spellEnd"/>
+      <w:r>
+        <w:rPr>
+          <w:rFonts w:ascii="Gandhari Unicode" w:hAnsi="Gandhari Unicode" w:cs="Gandhari Unicode"/>
+          <w:sz w:val="28"/>
+          <w:szCs w:val="28"/>
+        </w:rPr>
+        <w:t xml:space="preserve"> </w:t>
+      </w:r>
+      <w:proofErr w:type="spellStart"/>
+      <w:r>
+        <w:rPr>
+          <w:rFonts w:ascii="Gandhari Unicode" w:hAnsi="Gandhari Unicode" w:cs="Gandhari Unicode"/>
+          <w:sz w:val="28"/>
+          <w:szCs w:val="28"/>
+        </w:rPr>
+        <w:t>ṅa</w:t>
+      </w:r>
+      <w:proofErr w:type="spellEnd"/>
+      <w:r>
+        <w:rPr>
+          <w:rFonts w:ascii="Gandhari Unicode" w:hAnsi="Gandhari Unicode" w:cs="Gandhari Unicode"/>
+          <w:sz w:val="28"/>
+          <w:szCs w:val="28"/>
+        </w:rPr>
+        <w:t xml:space="preserve"> </w:t>
       </w:r>
       <w:r>
         <w:rPr>
@@ -195,7 +305,136 @@
           <w:sz w:val="28"/>
           <w:szCs w:val="28"/>
         </w:rPr>
-        <w:t xml:space="preserve">iṁ ṅa ta kiṁ kha °u (sn)iḥ sniḥ tru </w:t>
+        <w:t xml:space="preserve">iṁ </w:t>
+      </w:r>
+      <w:proofErr w:type="spellStart"/>
+      <w:r>
+        <w:rPr>
+          <w:rFonts w:ascii="Gandhari Unicode" w:hAnsi="Gandhari Unicode" w:cs="Gandhari Unicode"/>
+          <w:sz w:val="28"/>
+          <w:szCs w:val="28"/>
+        </w:rPr>
+        <w:t>ṅa</w:t>
+      </w:r>
+      <w:proofErr w:type="spellEnd"/>
+      <w:r>
+        <w:rPr>
+          <w:rFonts w:ascii="Gandhari Unicode" w:hAnsi="Gandhari Unicode" w:cs="Gandhari Unicode"/>
+          <w:sz w:val="28"/>
+          <w:szCs w:val="28"/>
+        </w:rPr>
+        <w:t xml:space="preserve"> ta </w:t>
+      </w:r>
+      <w:proofErr w:type="spellStart"/>
+      <w:r>
+        <w:rPr>
+          <w:rFonts w:ascii="Gandhari Unicode" w:hAnsi="Gandhari Unicode" w:cs="Gandhari Unicode"/>
+          <w:sz w:val="28"/>
+          <w:szCs w:val="28"/>
+        </w:rPr>
+        <w:t>kiṁ</w:t>
+      </w:r>
+      <w:proofErr w:type="spellEnd"/>
+      <w:r>
+        <w:rPr>
+          <w:rFonts w:ascii="Gandhari Unicode" w:hAnsi="Gandhari Unicode" w:cs="Gandhari Unicode"/>
+          <w:sz w:val="28"/>
+          <w:szCs w:val="28"/>
+        </w:rPr>
+        <w:t xml:space="preserve"> </w:t>
+      </w:r>
+      <w:bookmarkStart w:id="0" w:name="_GoBack"/>
+      <w:proofErr w:type="spellStart"/>
+      <w:r>
+        <w:rPr>
+          <w:rFonts w:ascii="Gandhari Unicode" w:hAnsi="Gandhari Unicode" w:cs="Gandhari Unicode"/>
+          <w:color w:val="FF0000"/>
+          <w:sz w:val="28"/>
+          <w:szCs w:val="28"/>
+        </w:rPr>
+        <w:t>kha</w:t>
+      </w:r>
+      <w:bookmarkEnd w:id="0"/>
+      <w:proofErr w:type="spellEnd"/>
+      <w:r>
+        <w:rPr>
+          <w:rFonts w:ascii="Gandhari Unicode" w:hAnsi="Gandhari Unicode" w:cs="Gandhari Unicode"/>
+          <w:sz w:val="28"/>
+          <w:szCs w:val="28"/>
+        </w:rPr>
+        <w:t xml:space="preserve"> °u (</w:t>
+      </w:r>
+      <w:proofErr w:type="spellStart"/>
+      <w:r>
+        <w:rPr>
+          <w:rFonts w:ascii="Gandhari Unicode" w:hAnsi="Gandhari Unicode" w:cs="Gandhari Unicode"/>
+          <w:sz w:val="28"/>
+          <w:szCs w:val="28"/>
+        </w:rPr>
+        <w:t>sn</w:t>
+      </w:r>
+      <w:proofErr w:type="spellEnd"/>
+      <w:r>
+        <w:rPr>
+          <w:rFonts w:ascii="Gandhari Unicode" w:hAnsi="Gandhari Unicode" w:cs="Gandhari Unicode"/>
+          <w:sz w:val="28"/>
+          <w:szCs w:val="28"/>
+        </w:rPr>
+        <w:t>)</w:t>
+      </w:r>
+      <w:proofErr w:type="spellStart"/>
+      <w:r>
+        <w:rPr>
+          <w:rFonts w:ascii="Gandhari Unicode" w:hAnsi="Gandhari Unicode" w:cs="Gandhari Unicode"/>
+          <w:sz w:val="28"/>
+          <w:szCs w:val="28"/>
+        </w:rPr>
+        <w:t>iḥ</w:t>
+      </w:r>
+      <w:proofErr w:type="spellEnd"/>
+      <w:r>
+        <w:rPr>
+          <w:rFonts w:ascii="Gandhari Unicode" w:hAnsi="Gandhari Unicode" w:cs="Gandhari Unicode"/>
+          <w:sz w:val="28"/>
+          <w:szCs w:val="28"/>
+        </w:rPr>
+        <w:t xml:space="preserve"> </w:t>
+      </w:r>
+      <w:proofErr w:type="spellStart"/>
+      <w:r>
+        <w:rPr>
+          <w:rFonts w:ascii="Gandhari Unicode" w:hAnsi="Gandhari Unicode" w:cs="Gandhari Unicode"/>
+          <w:sz w:val="28"/>
+          <w:szCs w:val="28"/>
+        </w:rPr>
+        <w:t>sniḥ</w:t>
+      </w:r>
+      <w:proofErr w:type="spellEnd"/>
+      <w:r>
+        <w:rPr>
+          <w:rFonts w:ascii="Gandhari Unicode" w:hAnsi="Gandhari Unicode" w:cs="Gandhari Unicode"/>
+          <w:sz w:val="28"/>
+          <w:szCs w:val="28"/>
+        </w:rPr>
+        <w:t xml:space="preserve"> </w:t>
+      </w:r>
+      <w:proofErr w:type="spellStart"/>
+      <w:r>
+        <w:rPr>
+          <w:rFonts w:ascii="Gandhari Unicode" w:hAnsi="Gandhari Unicode" w:cs="Gandhari Unicode"/>
+          <w:sz w:val="28"/>
+          <w:szCs w:val="28"/>
+        </w:rPr>
+        <w:t>tru</w:t>
+      </w:r>
+      <w:proofErr w:type="spellEnd"/>
+      <w:r>
+        <w:rPr>
+          <w:rFonts w:ascii="Gandhari Unicode" w:hAnsi="Gandhari Unicode" w:cs="Gandhari Unicode"/>
+          <w:sz w:val="28"/>
+          <w:szCs w:val="28"/>
+        </w:rPr>
+        <w:t xml:space="preserve"> </w:t>
       </w:r>
       <w:r>
         <w:rPr>
@@ -229,7 +468,52 @@
           <w:sz w:val="28"/>
           <w:szCs w:val="28"/>
         </w:rPr>
-        <w:t xml:space="preserve"> plaṁ tiṁ td</w:t>
+        <w:t xml:space="preserve"> </w:t>
+      </w:r>
+      <w:proofErr w:type="spellStart"/>
+      <w:r>
+        <w:rPr>
+          <w:rFonts w:ascii="Gandhari Unicode" w:hAnsi="Gandhari Unicode" w:cs="Gandhari Unicode"/>
+          <w:sz w:val="28"/>
+          <w:szCs w:val="28"/>
+        </w:rPr>
+        <w:t>plaṁ</w:t>
+      </w:r>
+      <w:proofErr w:type="spellEnd"/>
+      <w:r>
+        <w:rPr>
+          <w:rFonts w:ascii="Gandhari Unicode" w:hAnsi="Gandhari Unicode" w:cs="Gandhari Unicode"/>
+          <w:sz w:val="28"/>
+          <w:szCs w:val="28"/>
+        </w:rPr>
+        <w:t xml:space="preserve"> </w:t>
+      </w:r>
+      <w:proofErr w:type="spellStart"/>
+      <w:r>
+        <w:rPr>
+          <w:rFonts w:ascii="Gandhari Unicode" w:hAnsi="Gandhari Unicode" w:cs="Gandhari Unicode"/>
+          <w:sz w:val="28"/>
+          <w:szCs w:val="28"/>
+        </w:rPr>
+        <w:t>tiṁ</w:t>
+      </w:r>
+      <w:proofErr w:type="spellEnd"/>
+      <w:r>
+        <w:rPr>
+          <w:rFonts w:ascii="Gandhari Unicode" w:hAnsi="Gandhari Unicode" w:cs="Gandhari Unicode"/>
+          <w:sz w:val="28"/>
+          <w:szCs w:val="28"/>
+        </w:rPr>
+        <w:t xml:space="preserve"> </w:t>
+      </w:r>
+      <w:proofErr w:type="spellStart"/>
+      <w:r>
+        <w:rPr>
+          <w:rFonts w:ascii="Gandhari Unicode" w:hAnsi="Gandhari Unicode" w:cs="Gandhari Unicode"/>
+          <w:sz w:val="28"/>
+          <w:szCs w:val="28"/>
+        </w:rPr>
+        <w:t>td</w:t>
       </w:r>
       <w:r>
         <w:rPr>
@@ -254,8 +538,18 @@
           <w:sz w:val="28"/>
           <w:szCs w:val="28"/>
         </w:rPr>
-        <w:t xml:space="preserve">ḥ </w:t>
-      </w:r>
+        <w:t>ḥ</w:t>
+      </w:r>
+      <w:proofErr w:type="spellEnd"/>
+      <w:r>
+        <w:rPr>
+          <w:rFonts w:ascii="Gandhari Unicode" w:hAnsi="Gandhari Unicode" w:cs="Gandhari Unicode"/>
+          <w:sz w:val="28"/>
+          <w:szCs w:val="28"/>
+        </w:rPr>
+        <w:t xml:space="preserve"> </w:t>
+      </w:r>
+      <w:proofErr w:type="spellStart"/>
       <w:r>
         <w:rPr>
           <w:rFonts w:ascii="Gandhari Unicode" w:hAnsi="Gandhari Unicode" w:cs="Times"/>
@@ -270,8 +564,63 @@
           <w:sz w:val="28"/>
           <w:szCs w:val="28"/>
         </w:rPr>
-        <w:t>aṁḥ °u ru kleḥ yaṁ</w:t>
-      </w:r>
+        <w:t>aṁḥ</w:t>
+      </w:r>
+      <w:proofErr w:type="spellEnd"/>
+      <w:r>
+        <w:rPr>
+          <w:rFonts w:ascii="Gandhari Unicode" w:hAnsi="Gandhari Unicode" w:cs="Gandhari Unicode"/>
+          <w:sz w:val="28"/>
+          <w:szCs w:val="28"/>
+        </w:rPr>
+        <w:t xml:space="preserve"> °u </w:t>
+      </w:r>
+      <w:proofErr w:type="spellStart"/>
+      <w:r>
+        <w:rPr>
+          <w:rFonts w:ascii="Gandhari Unicode" w:hAnsi="Gandhari Unicode" w:cs="Gandhari Unicode"/>
+          <w:sz w:val="28"/>
+          <w:szCs w:val="28"/>
+        </w:rPr>
+        <w:t>ru</w:t>
+      </w:r>
+      <w:proofErr w:type="spellEnd"/>
+      <w:r>
+        <w:rPr>
+          <w:rFonts w:ascii="Gandhari Unicode" w:hAnsi="Gandhari Unicode" w:cs="Gandhari Unicode"/>
+          <w:sz w:val="28"/>
+          <w:szCs w:val="28"/>
+        </w:rPr>
+        <w:t xml:space="preserve"> </w:t>
+      </w:r>
+      <w:proofErr w:type="spellStart"/>
+      <w:r>
+        <w:rPr>
+          <w:rFonts w:ascii="Gandhari Unicode" w:hAnsi="Gandhari Unicode" w:cs="Gandhari Unicode"/>
+          <w:sz w:val="28"/>
+          <w:szCs w:val="28"/>
+        </w:rPr>
+        <w:t>kleḥ</w:t>
+      </w:r>
+      <w:proofErr w:type="spellEnd"/>
+      <w:r>
+        <w:rPr>
+          <w:rFonts w:ascii="Gandhari Unicode" w:hAnsi="Gandhari Unicode" w:cs="Gandhari Unicode"/>
+          <w:sz w:val="28"/>
+          <w:szCs w:val="28"/>
+        </w:rPr>
+        <w:t xml:space="preserve"> </w:t>
+      </w:r>
+      <w:proofErr w:type="spellStart"/>
+      <w:r>
+        <w:rPr>
+          <w:rFonts w:ascii="Gandhari Unicode" w:hAnsi="Gandhari Unicode" w:cs="Gandhari Unicode"/>
+          <w:sz w:val="28"/>
+          <w:szCs w:val="28"/>
+        </w:rPr>
+        <w:t>yaṁ</w:t>
+      </w:r>
+      <w:proofErr w:type="spellEnd"/>
     </w:p>
     <w:p>
       <w:pPr>
@@ -301,18 +650,27 @@
         </w:rPr>
         <w:t xml:space="preserve"> </w:t>
       </w:r>
-      <w:r>
-        <w:rPr>
-          <w:rFonts w:ascii="Gandhari Unicode" w:hAnsi="Gandhari Unicode" w:cs="Gandhari Unicode"/>
-        </w:rPr>
-        <w:t>Blg, PR:</w:t>
-      </w:r>
-      <w:r>
-        <w:rPr>
-          <w:rFonts w:ascii="Gandhari Unicode" w:hAnsi="Gandhari Unicode" w:cs="Gandhari Unicode"/>
-        </w:rPr>
-        <w:t xml:space="preserve"> </w:t>
-      </w:r>
+      <w:proofErr w:type="spellStart"/>
+      <w:r>
+        <w:rPr>
+          <w:rFonts w:ascii="Gandhari Unicode" w:hAnsi="Gandhari Unicode" w:cs="Gandhari Unicode"/>
+        </w:rPr>
+        <w:t>Blg</w:t>
+      </w:r>
+      <w:proofErr w:type="spellEnd"/>
+      <w:r>
+        <w:rPr>
+          <w:rFonts w:ascii="Gandhari Unicode" w:hAnsi="Gandhari Unicode" w:cs="Gandhari Unicode"/>
+        </w:rPr>
+        <w:t>, PR:</w:t>
+      </w:r>
+      <w:r>
+        <w:rPr>
+          <w:rFonts w:ascii="Gandhari Unicode" w:hAnsi="Gandhari Unicode" w:cs="Gandhari Unicode"/>
+        </w:rPr>
+        <w:t xml:space="preserve"> </w:t>
+      </w:r>
+      <w:proofErr w:type="spellStart"/>
       <w:r>
         <w:rPr>
           <w:rFonts w:ascii="Gandhari Unicode" w:hAnsi="Gandhari Unicode" w:cs="Gandhari Unicode"/>
@@ -334,6 +692,7 @@
         </w:rPr>
         <w:t>riyavikrama</w:t>
       </w:r>
+      <w:proofErr w:type="spellEnd"/>
       <w:r>
         <w:rPr>
           <w:rFonts w:ascii="Gandhari Unicode" w:hAnsi="Gandhari Unicode" w:cs="Gandhari Unicode"/>
@@ -365,18 +724,27 @@
         </w:rPr>
         <w:t xml:space="preserve"> </w:t>
       </w:r>
-      <w:r>
-        <w:rPr>
-          <w:rFonts w:ascii="Gandhari Unicode" w:hAnsi="Gandhari Unicode" w:cs="Gandhari Unicode"/>
-        </w:rPr>
-        <w:t>Blg, PR:</w:t>
-      </w:r>
-      <w:r>
-        <w:rPr>
-          <w:rFonts w:ascii="Gandhari Unicode" w:hAnsi="Gandhari Unicode" w:cs="Gandhari Unicode"/>
-        </w:rPr>
-        <w:t xml:space="preserve"> </w:t>
-      </w:r>
+      <w:proofErr w:type="spellStart"/>
+      <w:r>
+        <w:rPr>
+          <w:rFonts w:ascii="Gandhari Unicode" w:hAnsi="Gandhari Unicode" w:cs="Gandhari Unicode"/>
+        </w:rPr>
+        <w:t>Blg</w:t>
+      </w:r>
+      <w:proofErr w:type="spellEnd"/>
+      <w:r>
+        <w:rPr>
+          <w:rFonts w:ascii="Gandhari Unicode" w:hAnsi="Gandhari Unicode" w:cs="Gandhari Unicode"/>
+        </w:rPr>
+        <w:t>, PR:</w:t>
+      </w:r>
+      <w:r>
+        <w:rPr>
+          <w:rFonts w:ascii="Gandhari Unicode" w:hAnsi="Gandhari Unicode" w:cs="Gandhari Unicode"/>
+        </w:rPr>
+        <w:t xml:space="preserve"> </w:t>
+      </w:r>
+      <w:proofErr w:type="spellStart"/>
       <w:r>
         <w:rPr>
           <w:rFonts w:ascii="Gandhari Unicode" w:hAnsi="Gandhari Unicode" w:cs="Gandhari Unicode"/>
@@ -391,6 +759,7 @@
         </w:rPr>
         <w:t>ū</w:t>
       </w:r>
+      <w:proofErr w:type="spellEnd"/>
       <w:r>
         <w:rPr>
           <w:rFonts w:ascii="Gandhari Unicode" w:hAnsi="Gandhari Unicode" w:cs="Gandhari Unicode"/>
@@ -410,11 +779,19 @@
         </w:rPr>
         <w:t xml:space="preserve">3 </w:t>
       </w:r>
-      <w:r>
-        <w:rPr>
-          <w:rFonts w:ascii="Gandhari Unicode" w:hAnsi="Gandhari Unicode" w:cs="Gandhari Unicode"/>
-        </w:rPr>
-        <w:t>Blg, PR:</w:t>
+      <w:proofErr w:type="spellStart"/>
+      <w:r>
+        <w:rPr>
+          <w:rFonts w:ascii="Gandhari Unicode" w:hAnsi="Gandhari Unicode" w:cs="Gandhari Unicode"/>
+        </w:rPr>
+        <w:t>Blg</w:t>
+      </w:r>
+      <w:proofErr w:type="spellEnd"/>
+      <w:r>
+        <w:rPr>
+          <w:rFonts w:ascii="Gandhari Unicode" w:hAnsi="Gandhari Unicode" w:cs="Gandhari Unicode"/>
+        </w:rPr>
+        <w:t>, PR:</w:t>
       </w:r>
       <w:r>
         <w:rPr>
@@ -449,11 +826,19 @@
         </w:rPr>
         <w:t xml:space="preserve"> </w:t>
       </w:r>
-      <w:r>
-        <w:rPr>
-          <w:rFonts w:ascii="Gandhari Unicode" w:hAnsi="Gandhari Unicode" w:cs="Gandhari Unicode"/>
-        </w:rPr>
-        <w:t>Blg:</w:t>
+      <w:proofErr w:type="spellStart"/>
+      <w:r>
+        <w:rPr>
+          <w:rFonts w:ascii="Gandhari Unicode" w:hAnsi="Gandhari Unicode" w:cs="Gandhari Unicode"/>
+        </w:rPr>
+        <w:t>Blg</w:t>
+      </w:r>
+      <w:proofErr w:type="spellEnd"/>
+      <w:r>
+        <w:rPr>
+          <w:rFonts w:ascii="Gandhari Unicode" w:hAnsi="Gandhari Unicode" w:cs="Gandhari Unicode"/>
+        </w:rPr>
+        <w:t>:</w:t>
       </w:r>
       <w:r>
         <w:rPr>
@@ -468,6 +853,7 @@
         </w:rPr>
         <w:t>(p)</w:t>
       </w:r>
+      <w:proofErr w:type="spellStart"/>
       <w:r>
         <w:rPr>
           <w:rFonts w:ascii="Gandhari Unicode" w:hAnsi="Gandhari Unicode" w:cs="Gandhari Unicode"/>
@@ -475,6 +861,7 @@
         </w:rPr>
         <w:t>i</w:t>
       </w:r>
+      <w:proofErr w:type="spellEnd"/>
       <w:r>
         <w:rPr>
           <w:rFonts w:ascii="Gandhari Unicode" w:hAnsi="Gandhari Unicode" w:cs="Gandhari Unicode"/>
@@ -506,6 +893,7 @@
         </w:rPr>
         <w:t xml:space="preserve">; comparison of </w:t>
       </w:r>
+      <w:proofErr w:type="spellStart"/>
       <w:r>
         <w:rPr>
           <w:rFonts w:ascii="Gandhari Unicode" w:hAnsi="Gandhari Unicode" w:cs="Gandhari Unicode"/>
@@ -521,12 +909,14 @@
         </w:rPr>
         <w:t>iṁ</w:t>
       </w:r>
+      <w:proofErr w:type="spellEnd"/>
       <w:r>
         <w:rPr>
           <w:rFonts w:ascii="Gandhari Unicode" w:hAnsi="Gandhari Unicode" w:cs="Gandhari Unicode"/>
         </w:rPr>
         <w:t xml:space="preserve"> and </w:t>
       </w:r>
+      <w:proofErr w:type="spellStart"/>
       <w:r>
         <w:rPr>
           <w:rFonts w:ascii="Gandhari Unicode" w:hAnsi="Gandhari Unicode" w:cs="Gandhari Unicode"/>
@@ -534,6 +924,7 @@
         </w:rPr>
         <w:t>plaṁ</w:t>
       </w:r>
+      <w:proofErr w:type="spellEnd"/>
       <w:r>
         <w:rPr>
           <w:rFonts w:ascii="Gandhari Unicode" w:hAnsi="Gandhari Unicode" w:cs="Gandhari Unicode"/>
@@ -787,6 +1178,7 @@
           <w:rFonts w:ascii="Gandhari Unicode" w:hAnsi="Gandhari Unicode" w:cs="Gandhari Unicode"/>
         </w:rPr>
       </w:pPr>
+      <w:proofErr w:type="spellStart"/>
       <w:r>
         <w:rPr>
           <w:rFonts w:ascii="Gandhari Unicode" w:hAnsi="Gandhari Unicode" w:cs="Gandhari Unicode"/>
@@ -798,7 +1190,14 @@
         <w:rPr>
           <w:rFonts w:ascii="Gandhari Unicode" w:hAnsi="Gandhari Unicode" w:cs="Gandhari Unicode"/>
         </w:rPr>
-        <w:t xml:space="preserve">iṁ      </w:t>
+        <w:t>iṁ</w:t>
+      </w:r>
+      <w:proofErr w:type="spellEnd"/>
+      <w:r>
+        <w:rPr>
+          <w:rFonts w:ascii="Gandhari Unicode" w:hAnsi="Gandhari Unicode" w:cs="Gandhari Unicode"/>
+        </w:rPr>
+        <w:t xml:space="preserve">      </w:t>
       </w:r>
       <w:r>
         <w:rPr>
@@ -806,11 +1205,19 @@
         </w:rPr>
         <w:t xml:space="preserve">    </w:t>
       </w:r>
-      <w:r>
-        <w:rPr>
-          <w:rFonts w:ascii="Gandhari Unicode" w:hAnsi="Gandhari Unicode" w:cs="Gandhari Unicode"/>
-        </w:rPr>
-        <w:t xml:space="preserve">plaṁ    </w:t>
+      <w:proofErr w:type="spellStart"/>
+      <w:r>
+        <w:rPr>
+          <w:rFonts w:ascii="Gandhari Unicode" w:hAnsi="Gandhari Unicode" w:cs="Gandhari Unicode"/>
+        </w:rPr>
+        <w:t>plaṁ</w:t>
+      </w:r>
+      <w:proofErr w:type="spellEnd"/>
+      <w:r>
+        <w:rPr>
+          <w:rFonts w:ascii="Gandhari Unicode" w:hAnsi="Gandhari Unicode" w:cs="Gandhari Unicode"/>
+        </w:rPr>
+        <w:t xml:space="preserve">    </w:t>
       </w:r>
       <w:r>
         <w:rPr>
@@ -868,6 +1275,7 @@
         </w:rPr>
         <w:t xml:space="preserve">phrase </w:t>
       </w:r>
+      <w:proofErr w:type="spellStart"/>
       <w:r>
         <w:rPr>
           <w:rFonts w:ascii="Gandhari Unicode" w:hAnsi="Gandhari Unicode" w:cs="Gandhari Unicode"/>
@@ -883,23 +1291,48 @@
         </w:rPr>
         <w:t>a</w:t>
       </w:r>
+      <w:proofErr w:type="spellEnd"/>
       <w:r>
         <w:rPr>
           <w:rFonts w:ascii="Gandhari Unicode" w:hAnsi="Gandhari Unicode" w:cs="Gandhari Unicode"/>
           <w:i/>
           <w:color w:val="FF0000"/>
         </w:rPr>
-        <w:t xml:space="preserve"> m</w:t>
-      </w:r>
+        <w:t xml:space="preserve"> </w:t>
+      </w:r>
+      <w:proofErr w:type="spellStart"/>
       <w:r>
         <w:rPr>
           <w:rFonts w:ascii="Gandhari Unicode" w:hAnsi="Gandhari Unicode" w:cs="Gandhari Unicode"/>
           <w:i/>
-        </w:rPr>
-        <w:t>iṁ ṅa</w:t>
-      </w:r>
-      <w:bookmarkStart w:id="0" w:name="_GoBack"/>
-      <w:bookmarkEnd w:id="0"/>
+          <w:color w:val="FF0000"/>
+        </w:rPr>
+        <w:t>m</w:t>
+      </w:r>
+      <w:r>
+        <w:rPr>
+          <w:rFonts w:ascii="Gandhari Unicode" w:hAnsi="Gandhari Unicode" w:cs="Gandhari Unicode"/>
+          <w:i/>
+        </w:rPr>
+        <w:t>iṁ</w:t>
+      </w:r>
+      <w:proofErr w:type="spellEnd"/>
+      <w:r>
+        <w:rPr>
+          <w:rFonts w:ascii="Gandhari Unicode" w:hAnsi="Gandhari Unicode" w:cs="Gandhari Unicode"/>
+          <w:i/>
+        </w:rPr>
+        <w:t xml:space="preserve"> </w:t>
+      </w:r>
+      <w:proofErr w:type="spellStart"/>
+      <w:r>
+        <w:rPr>
+          <w:rFonts w:ascii="Gandhari Unicode" w:hAnsi="Gandhari Unicode" w:cs="Gandhari Unicode"/>
+          <w:i/>
+        </w:rPr>
+        <w:t>ṅa</w:t>
+      </w:r>
+      <w:proofErr w:type="spellEnd"/>
       <w:r>
         <w:rPr>
           <w:rFonts w:ascii="Gandhari Unicode" w:hAnsi="Gandhari Unicode" w:cs="Gandhari Unicode"/>
@@ -948,6 +1381,7 @@
         </w:rPr>
         <w:t xml:space="preserve"> associated with “five” (</w:t>
       </w:r>
+      <w:proofErr w:type="spellStart"/>
       <w:r>
         <w:rPr>
           <w:rFonts w:ascii="Gandhari Unicode" w:hAnsi="Gandhari Unicode" w:cs="Gandhari Unicode"/>
@@ -955,6 +1389,7 @@
         </w:rPr>
         <w:t>ṅa</w:t>
       </w:r>
+      <w:proofErr w:type="spellEnd"/>
       <w:r>
         <w:rPr>
           <w:rFonts w:ascii="Gandhari Unicode" w:hAnsi="Gandhari Unicode" w:cs="Gandhari Unicode"/>
@@ -965,7 +1400,35 @@
         <w:rPr>
           <w:rFonts w:ascii="Gandhari Unicode" w:hAnsi="Gandhari Unicode" w:cs="Gandhari Unicode"/>
         </w:rPr>
-        <w:t>f. Lushai “panga” (HPTB</w:t>
+        <w:t xml:space="preserve">f. </w:t>
+      </w:r>
+      <w:proofErr w:type="spellStart"/>
+      <w:r>
+        <w:rPr>
+          <w:rFonts w:ascii="Gandhari Unicode" w:hAnsi="Gandhari Unicode" w:cs="Gandhari Unicode"/>
+        </w:rPr>
+        <w:t>Lushai</w:t>
+      </w:r>
+      <w:proofErr w:type="spellEnd"/>
+      <w:r>
+        <w:rPr>
+          <w:rFonts w:ascii="Gandhari Unicode" w:hAnsi="Gandhari Unicode" w:cs="Gandhari Unicode"/>
+        </w:rPr>
+        <w:t xml:space="preserve"> “</w:t>
+      </w:r>
+      <w:proofErr w:type="spellStart"/>
+      <w:r>
+        <w:rPr>
+          <w:rFonts w:ascii="Gandhari Unicode" w:hAnsi="Gandhari Unicode" w:cs="Gandhari Unicode"/>
+        </w:rPr>
+        <w:t>panga</w:t>
+      </w:r>
+      <w:proofErr w:type="spellEnd"/>
+      <w:r>
+        <w:rPr>
+          <w:rFonts w:ascii="Gandhari Unicode" w:hAnsi="Gandhari Unicode" w:cs="Gandhari Unicode"/>
+        </w:rPr>
+        <w:t>” (HPTB</w:t>
       </w:r>
       <w:r>
         <w:rPr>
@@ -1000,12 +1463,21 @@
         </w:rPr>
         <w:t xml:space="preserve"> </w:t>
       </w:r>
-      <w:r>
-        <w:rPr>
-          <w:rFonts w:ascii="Gandhari Unicode" w:hAnsi="Gandhari Unicode" w:cs="Gandhari Unicode"/>
-        </w:rPr>
-        <w:t xml:space="preserve">Blg: </w:t>
-      </w:r>
+      <w:proofErr w:type="spellStart"/>
+      <w:r>
+        <w:rPr>
+          <w:rFonts w:ascii="Gandhari Unicode" w:hAnsi="Gandhari Unicode" w:cs="Gandhari Unicode"/>
+        </w:rPr>
+        <w:t>Blg</w:t>
+      </w:r>
+      <w:proofErr w:type="spellEnd"/>
+      <w:r>
+        <w:rPr>
+          <w:rFonts w:ascii="Gandhari Unicode" w:hAnsi="Gandhari Unicode" w:cs="Gandhari Unicode"/>
+        </w:rPr>
+        <w:t xml:space="preserve">: </w:t>
+      </w:r>
+      <w:proofErr w:type="spellStart"/>
       <w:r>
         <w:rPr>
           <w:rFonts w:ascii="Gandhari Unicode" w:hAnsi="Gandhari Unicode" w:cs="Gandhari Unicode"/>
@@ -1013,6 +1485,7 @@
         </w:rPr>
         <w:t>sau</w:t>
       </w:r>
+      <w:proofErr w:type="spellEnd"/>
       <w:r>
         <w:rPr>
           <w:rFonts w:ascii="Gandhari Unicode" w:hAnsi="Gandhari Unicode" w:cs="Gandhari Unicode"/>
@@ -1031,31 +1504,48 @@
         </w:rPr>
         <w:t>of note 3 (</w:t>
       </w:r>
-      <w:r>
-        <w:rPr>
-          <w:rFonts w:ascii="Gandhari Unicode" w:hAnsi="Gandhari Unicode" w:cs="Gandhari Unicode"/>
-        </w:rPr>
-        <w:t xml:space="preserve">Blg’s </w:t>
+      <w:proofErr w:type="spellStart"/>
+      <w:r>
+        <w:rPr>
+          <w:rFonts w:ascii="Gandhari Unicode" w:hAnsi="Gandhari Unicode" w:cs="Gandhari Unicode"/>
+        </w:rPr>
+        <w:t>Blg’s</w:t>
+      </w:r>
+      <w:proofErr w:type="spellEnd"/>
+      <w:r>
+        <w:rPr>
+          <w:rFonts w:ascii="Gandhari Unicode" w:hAnsi="Gandhari Unicode" w:cs="Gandhari Unicode"/>
+        </w:rPr>
+        <w:t xml:space="preserve"> </w:t>
       </w:r>
       <w:r>
         <w:rPr>
           <w:rFonts w:ascii="Gandhari Unicode" w:hAnsi="Gandhari Unicode" w:cs="Gandhari Unicode"/>
           <w:i/>
         </w:rPr>
-        <w:t>(de)</w:t>
-      </w:r>
-      <w:r>
-        <w:rPr>
-          <w:rFonts w:ascii="Gandhari Unicode" w:hAnsi="Gandhari Unicode" w:cs="Gandhari Unicode"/>
-        </w:rPr>
-        <w:t xml:space="preserve"> </w:t>
-      </w:r>
-      <w:r>
-        <w:rPr>
-          <w:rFonts w:ascii="Gandhari Unicode" w:hAnsi="Gandhari Unicode" w:cs="Gandhari Unicode"/>
+        <w:t>(de</w:t>
+      </w:r>
+      <w:proofErr w:type="gramStart"/>
+      <w:r>
+        <w:rPr>
+          <w:rFonts w:ascii="Gandhari Unicode" w:hAnsi="Gandhari Unicode" w:cs="Gandhari Unicode"/>
+          <w:i/>
         </w:rPr>
         <w:t>)</w:t>
       </w:r>
+      <w:r>
+        <w:rPr>
+          <w:rFonts w:ascii="Gandhari Unicode" w:hAnsi="Gandhari Unicode" w:cs="Gandhari Unicode"/>
+        </w:rPr>
+        <w:t xml:space="preserve"> </w:t>
+      </w:r>
+      <w:r>
+        <w:rPr>
+          <w:rFonts w:ascii="Gandhari Unicode" w:hAnsi="Gandhari Unicode" w:cs="Gandhari Unicode"/>
+        </w:rPr>
+        <w:t>)</w:t>
+      </w:r>
+      <w:proofErr w:type="gramEnd"/>
       <w:r>
         <w:rPr>
           <w:rFonts w:ascii="Gandhari Unicode" w:hAnsi="Gandhari Unicode" w:cs="Gandhari Unicode"/>
@@ -1558,18 +2048,42 @@
         </w:rPr>
         <w:t xml:space="preserve">005 </w:t>
       </w:r>
-      <w:r>
-        <w:rPr>
-          <w:rFonts w:ascii="Gandhari Unicode" w:hAnsi="Gandhari Unicode" w:cs="Gandhari Unicode"/>
-        </w:rPr>
-        <w:t xml:space="preserve">taṁ </w:t>
-      </w:r>
-      <w:r>
-        <w:rPr>
-          <w:rFonts w:ascii="Gandhari Unicode" w:hAnsi="Gandhari Unicode" w:cs="Gandhari Unicode"/>
-        </w:rPr>
-        <w:t>rla kni</w:t>
-      </w:r>
+      <w:proofErr w:type="spellStart"/>
+      <w:r>
+        <w:rPr>
+          <w:rFonts w:ascii="Gandhari Unicode" w:hAnsi="Gandhari Unicode" w:cs="Gandhari Unicode"/>
+        </w:rPr>
+        <w:t>taṁ</w:t>
+      </w:r>
+      <w:proofErr w:type="spellEnd"/>
+      <w:r>
+        <w:rPr>
+          <w:rFonts w:ascii="Gandhari Unicode" w:hAnsi="Gandhari Unicode" w:cs="Gandhari Unicode"/>
+        </w:rPr>
+        <w:t xml:space="preserve"> </w:t>
+      </w:r>
+      <w:proofErr w:type="spellStart"/>
+      <w:r>
+        <w:rPr>
+          <w:rFonts w:ascii="Gandhari Unicode" w:hAnsi="Gandhari Unicode" w:cs="Gandhari Unicode"/>
+        </w:rPr>
+        <w:t>rla</w:t>
+      </w:r>
+      <w:proofErr w:type="spellEnd"/>
+      <w:r>
+        <w:rPr>
+          <w:rFonts w:ascii="Gandhari Unicode" w:hAnsi="Gandhari Unicode" w:cs="Gandhari Unicode"/>
+        </w:rPr>
+        <w:t xml:space="preserve"> </w:t>
+      </w:r>
+      <w:proofErr w:type="spellStart"/>
+      <w:r>
+        <w:rPr>
+          <w:rFonts w:ascii="Gandhari Unicode" w:hAnsi="Gandhari Unicode" w:cs="Gandhari Unicode"/>
+        </w:rPr>
+        <w:t>kni</w:t>
+      </w:r>
+      <w:proofErr w:type="spellEnd"/>
     </w:p>
     <w:p>
       <w:pPr>
@@ -1647,11 +2161,19 @@
           <w:rFonts w:ascii="Gandhari Unicode" w:hAnsi="Gandhari Unicode"/>
         </w:rPr>
       </w:pPr>
+      <w:proofErr w:type="spellStart"/>
       <w:r>
         <w:rPr>
           <w:rFonts w:ascii="Gandhari Unicode" w:hAnsi="Gandhari Unicode"/>
         </w:rPr>
-        <w:t>Blagden: “Year 50 (688 AD), 5</w:t>
+        <w:t>Blagden</w:t>
+      </w:r>
+      <w:proofErr w:type="spellEnd"/>
+      <w:r>
+        <w:rPr>
+          <w:rFonts w:ascii="Gandhari Unicode" w:hAnsi="Gandhari Unicode"/>
+        </w:rPr>
+        <w:t>: “Year 50 (688 AD), 5</w:t>
       </w:r>
       <w:r>
         <w:rPr>
@@ -1664,7 +2186,14 @@
         <w:rPr>
           <w:rFonts w:ascii="Gandhari Unicode" w:hAnsi="Gandhari Unicode"/>
         </w:rPr>
-        <w:t xml:space="preserve"> month, S</w:t>
+        <w:t xml:space="preserve"> month, </w:t>
+      </w:r>
+      <w:proofErr w:type="spellStart"/>
+      <w:r>
+        <w:rPr>
+          <w:rFonts w:ascii="Gandhari Unicode" w:hAnsi="Gandhari Unicode"/>
+        </w:rPr>
+        <w:t>S</w:t>
       </w:r>
       <w:r>
         <w:rPr>
@@ -1676,7 +2205,14 @@
         <w:rPr>
           <w:rFonts w:ascii="Gandhari Unicode" w:hAnsi="Gandhari Unicode"/>
         </w:rPr>
-        <w:t>riyavikrama himself died, aged 64 years.”</w:t>
+        <w:t>riyavikrama</w:t>
+      </w:r>
+      <w:proofErr w:type="spellEnd"/>
+      <w:r>
+        <w:rPr>
+          <w:rFonts w:ascii="Gandhari Unicode" w:hAnsi="Gandhari Unicode"/>
+        </w:rPr>
+        <w:t xml:space="preserve"> himself died, aged 64 years.”</w:t>
       </w:r>
     </w:p>
     <w:p>
@@ -1705,7 +2241,23 @@
           <w:rFonts w:ascii="Gandhari Unicode" w:hAnsi="Gandhari Unicode"/>
           <w:i/>
         </w:rPr>
-        <w:t>03: 18), revises Blagden as:</w:t>
+        <w:t xml:space="preserve">03: 18), revises </w:t>
+      </w:r>
+      <w:proofErr w:type="spellStart"/>
+      <w:r>
+        <w:rPr>
+          <w:rFonts w:ascii="Gandhari Unicode" w:hAnsi="Gandhari Unicode"/>
+          <w:i/>
+        </w:rPr>
+        <w:t>Blagden</w:t>
+      </w:r>
+      <w:proofErr w:type="spellEnd"/>
+      <w:r>
+        <w:rPr>
+          <w:rFonts w:ascii="Gandhari Unicode" w:hAnsi="Gandhari Unicode"/>
+          <w:i/>
+        </w:rPr>
+        <w:t xml:space="preserve"> as:</w:t>
       </w:r>
       <w:r>
         <w:rPr>
@@ -1725,7 +2277,14 @@
         <w:rPr>
           <w:rFonts w:ascii="Gandhari Unicode" w:hAnsi="Gandhari Unicode"/>
         </w:rPr>
-        <w:t>“In the year 64 King S</w:t>
+        <w:t xml:space="preserve">“In the year 64 King </w:t>
+      </w:r>
+      <w:proofErr w:type="spellStart"/>
+      <w:r>
+        <w:rPr>
+          <w:rFonts w:ascii="Gandhari Unicode" w:hAnsi="Gandhari Unicode"/>
+        </w:rPr>
+        <w:t>S</w:t>
       </w:r>
       <w:r>
         <w:rPr>
@@ -1737,7 +2296,42 @@
         <w:rPr>
           <w:rFonts w:ascii="Gandhari Unicode" w:hAnsi="Gandhari Unicode"/>
         </w:rPr>
-        <w:t>riya Vikrama died, at the age of 50 years and 5 month.”</w:t>
+        <w:t>riya</w:t>
+      </w:r>
+      <w:proofErr w:type="spellEnd"/>
+      <w:r>
+        <w:rPr>
+          <w:rFonts w:ascii="Gandhari Unicode" w:hAnsi="Gandhari Unicode"/>
+        </w:rPr>
+        <w:t xml:space="preserve"> </w:t>
+      </w:r>
+      <w:proofErr w:type="spellStart"/>
+      <w:r>
+        <w:rPr>
+          <w:rFonts w:ascii="Gandhari Unicode" w:hAnsi="Gandhari Unicode"/>
+        </w:rPr>
+        <w:t>Vikrama</w:t>
+      </w:r>
+      <w:proofErr w:type="spellEnd"/>
+      <w:r>
+        <w:rPr>
+          <w:rFonts w:ascii="Gandhari Unicode" w:hAnsi="Gandhari Unicode"/>
+        </w:rPr>
+        <w:t xml:space="preserve"> died, at the age of 50 years and 5 </w:t>
+      </w:r>
+      <w:proofErr w:type="gramStart"/>
+      <w:r>
+        <w:rPr>
+          <w:rFonts w:ascii="Gandhari Unicode" w:hAnsi="Gandhari Unicode"/>
+        </w:rPr>
+        <w:t>month</w:t>
+      </w:r>
+      <w:proofErr w:type="gramEnd"/>
+      <w:r>
+        <w:rPr>
+          <w:rFonts w:ascii="Gandhari Unicode" w:hAnsi="Gandhari Unicode"/>
+        </w:rPr>
+        <w:t>.”</w:t>
       </w:r>
     </w:p>
     <w:p>

</xml_diff>